<commit_message>
some changes in file
</commit_message>
<xml_diff>
--- a/firstdoc.docx
+++ b/firstdoc.docx
@@ -9,15 +9,10 @@
     </w:p>
     <w:p>
       <w:r>
-        <w:t xml:space="preserve">     I am </w:t>
+        <w:t xml:space="preserve">     I am Surendra</w:t>
       </w:r>
-      <w:proofErr w:type="spellStart"/>
       <w:r>
-        <w:t>Surendra</w:t>
-      </w:r>
-      <w:proofErr w:type="spellEnd"/>
-      <w:r>
-        <w:t>.</w:t>
+        <w:t>. I am from Nandyal.</w:t>
       </w:r>
     </w:p>
     <w:p/>
@@ -190,6 +185,7 @@
   <w:style w:type="paragraph" w:default="1" w:styleId="Normal">
     <w:name w:val="Normal"/>
     <w:qFormat/>
+    <w:rsid w:val="0056129E"/>
   </w:style>
   <w:style w:type="character" w:default="1" w:styleId="DefaultParagraphFont">
     <w:name w:val="Default Paragraph Font"/>

</xml_diff>